<commit_message>
testing button without adc
</commit_message>
<xml_diff>
--- a/docs/Hardware-Documentation.docx
+++ b/docs/Hardware-Documentation.docx
@@ -21,7 +21,7 @@
           <w:sz w:val="40"/>
           <w:szCs w:val="40"/>
         </w:rPr>
-        <w:t>ADMIN GUIDE</w:t>
+        <w:t>HARDWARE DOCUMENTATION</w:t>
       </w:r>
     </w:p>
     <w:p>
@@ -42,103 +42,391 @@
           <w:sz w:val="32"/>
           <w:szCs w:val="32"/>
         </w:rPr>
-        <w:t>Admin Menu</w:t>
+        <w:t>SOURCE FILES AND EXPLAINATION</w:t>
       </w:r>
     </w:p>
     <w:p>
       <w:pPr>
-        <w:pStyle w:val="ListParagraph"/>
-        <w:numPr>
-          <w:ilvl w:val="0"/>
-          <w:numId w:val="3"/>
-        </w:numPr>
-        <w:jc w:val="both"/>
-        <w:rPr>
-          <w:rFonts w:ascii="Times New Roman" w:hAnsi="Times New Roman" w:cs="Times New Roman"/>
-          <w:sz w:val="28"/>
-          <w:szCs w:val="28"/>
-        </w:rPr>
-      </w:pPr>
-      <w:r>
-        <w:rPr>
-          <w:rFonts w:ascii="Times New Roman" w:hAnsi="Times New Roman" w:cs="Times New Roman"/>
-          <w:sz w:val="28"/>
-          <w:szCs w:val="28"/>
-        </w:rPr>
-        <w:t>There are 02 admin key: the RFID card and the RFID tag.</w:t>
-      </w:r>
+        <w:rPr>
+          <w:rFonts w:ascii="Times New Roman" w:hAnsi="Times New Roman" w:cs="Times New Roman"/>
+          <w:sz w:val="28"/>
+          <w:szCs w:val="28"/>
+        </w:rPr>
+      </w:pPr>
+      <w:r>
+        <w:rPr>
+          <w:rFonts w:ascii="Times New Roman" w:hAnsi="Times New Roman" w:cs="Times New Roman"/>
+          <w:sz w:val="28"/>
+          <w:szCs w:val="28"/>
+        </w:rPr>
+        <w:t xml:space="preserve">Altium files of this project can be found </w:t>
+      </w:r>
+      <w:r>
+        <w:rPr>
+          <w:rFonts w:ascii="Times New Roman" w:hAnsi="Times New Roman" w:cs="Times New Roman"/>
+          <w:sz w:val="28"/>
+          <w:szCs w:val="28"/>
+        </w:rPr>
+        <w:t xml:space="preserve">on </w:t>
+      </w:r>
+      <w:proofErr w:type="spellStart"/>
+      <w:r>
+        <w:rPr>
+          <w:rFonts w:ascii="Times New Roman" w:hAnsi="Times New Roman" w:cs="Times New Roman"/>
+          <w:sz w:val="28"/>
+          <w:szCs w:val="28"/>
+        </w:rPr>
+        <w:t>pcb</w:t>
+      </w:r>
+      <w:proofErr w:type="spellEnd"/>
+      <w:r>
+        <w:rPr>
+          <w:rFonts w:ascii="Times New Roman" w:hAnsi="Times New Roman" w:cs="Times New Roman"/>
+          <w:sz w:val="28"/>
+          <w:szCs w:val="28"/>
+        </w:rPr>
+        <w:t xml:space="preserve"> folder on </w:t>
+      </w:r>
+      <w:proofErr w:type="spellStart"/>
+      <w:r>
+        <w:rPr>
+          <w:rFonts w:ascii="Times New Roman" w:hAnsi="Times New Roman" w:cs="Times New Roman"/>
+          <w:sz w:val="28"/>
+          <w:szCs w:val="28"/>
+        </w:rPr>
+        <w:t>github</w:t>
+      </w:r>
+      <w:proofErr w:type="spellEnd"/>
     </w:p>
     <w:p>
       <w:pPr>
-        <w:ind w:left="720"/>
-        <w:rPr>
-          <w:rFonts w:ascii="Times New Roman" w:hAnsi="Times New Roman" w:cs="Times New Roman"/>
-          <w:sz w:val="28"/>
-          <w:szCs w:val="28"/>
-        </w:rPr>
-      </w:pPr>
-      <w:r>
-        <w:rPr>
-          <w:rFonts w:ascii="Times New Roman" w:hAnsi="Times New Roman" w:cs="Times New Roman"/>
-          <w:sz w:val="28"/>
-          <w:szCs w:val="28"/>
-        </w:rPr>
-        <w:t xml:space="preserve">Usually, MIS-CTU technician will have access to the RFID tag (blue tag attached to the key of MIS-CTU). Use this tag to </w:t>
-      </w:r>
-      <w:r>
-        <w:rPr>
-          <w:rFonts w:ascii="Times New Roman" w:hAnsi="Times New Roman" w:cs="Times New Roman"/>
-          <w:sz w:val="28"/>
-          <w:szCs w:val="28"/>
-        </w:rPr>
-        <w:t>enter</w:t>
-      </w:r>
-      <w:r>
-        <w:rPr>
-          <w:rFonts w:ascii="Times New Roman" w:hAnsi="Times New Roman" w:cs="Times New Roman"/>
-          <w:sz w:val="28"/>
-          <w:szCs w:val="28"/>
-        </w:rPr>
-        <w:t xml:space="preserve"> the </w:t>
-      </w:r>
-      <w:r>
+        <w:ind w:firstLine="720"/>
+        <w:rPr>
+          <w:rFonts w:ascii="Times New Roman" w:hAnsi="Times New Roman" w:cs="Times New Roman"/>
+          <w:sz w:val="28"/>
+          <w:szCs w:val="28"/>
+        </w:rPr>
+      </w:pPr>
+      <w:r>
+        <w:rPr>
+          <w:rFonts w:ascii="Times New Roman" w:hAnsi="Times New Roman" w:cs="Times New Roman"/>
+          <w:sz w:val="28"/>
+          <w:szCs w:val="28"/>
+        </w:rPr>
+        <w:t>Detailed explanation can be found on my undergraduate thesis report (in</w:t>
+      </w:r>
+      <w:r>
+        <w:rPr>
+          <w:rFonts w:ascii="Times New Roman" w:hAnsi="Times New Roman" w:cs="Times New Roman"/>
+          <w:sz w:val="28"/>
+          <w:szCs w:val="28"/>
+        </w:rPr>
+        <w:t xml:space="preserve"> </w:t>
+      </w:r>
+      <w:r>
+        <w:rPr>
+          <w:rFonts w:ascii="Times New Roman" w:hAnsi="Times New Roman" w:cs="Times New Roman"/>
+          <w:sz w:val="28"/>
+          <w:szCs w:val="28"/>
+        </w:rPr>
+        <w:t>Vietnamese only).</w:t>
+      </w:r>
+    </w:p>
+    <w:p>
+      <w:pPr>
+        <w:ind w:firstLine="720"/>
         <w:rPr>
           <w:rFonts w:ascii="Times New Roman" w:hAnsi="Times New Roman" w:cs="Times New Roman"/>
           <w:b/>
           <w:bCs/>
-          <w:sz w:val="28"/>
-          <w:szCs w:val="28"/>
-        </w:rPr>
-        <w:t>Admin menu</w:t>
-      </w:r>
-      <w:r>
-        <w:rPr>
-          <w:rFonts w:ascii="Times New Roman" w:hAnsi="Times New Roman" w:cs="Times New Roman"/>
-          <w:sz w:val="28"/>
-          <w:szCs w:val="28"/>
-        </w:rPr>
-        <w:t xml:space="preserve"> as followed:</w:t>
-      </w:r>
-      <w:r>
-        <w:rPr>
-          <w:rFonts w:ascii="Times New Roman" w:hAnsi="Times New Roman" w:cs="Times New Roman"/>
-          <w:sz w:val="28"/>
-          <w:szCs w:val="28"/>
-        </w:rPr>
-        <w:br/>
-      </w:r>
-      <w:r>
-        <w:rPr>
-          <w:rFonts w:ascii="Times New Roman" w:hAnsi="Times New Roman" w:cs="Times New Roman"/>
+          <w:sz w:val="32"/>
+          <w:szCs w:val="32"/>
+        </w:rPr>
+      </w:pPr>
+      <w:r>
+        <w:rPr>
+          <w:rFonts w:ascii="Times New Roman" w:hAnsi="Times New Roman" w:cs="Times New Roman"/>
+          <w:sz w:val="28"/>
+          <w:szCs w:val="28"/>
+        </w:rPr>
+        <w:t>This file will only cover things that haven’t been mentioned on the thesis report</w:t>
+      </w:r>
+      <w:r>
+        <w:rPr>
+          <w:rFonts w:ascii="Times New Roman" w:hAnsi="Times New Roman" w:cs="Times New Roman"/>
+          <w:sz w:val="28"/>
+          <w:szCs w:val="28"/>
+        </w:rPr>
+        <w:t>.</w:t>
+      </w:r>
+    </w:p>
+    <w:p>
+      <w:pPr>
+        <w:rPr>
+          <w:rFonts w:ascii="Times New Roman" w:hAnsi="Times New Roman" w:cs="Times New Roman"/>
+          <w:b/>
+          <w:bCs/>
+          <w:sz w:val="32"/>
+          <w:szCs w:val="32"/>
+        </w:rPr>
+      </w:pPr>
+      <w:r>
+        <w:rPr>
+          <w:rFonts w:ascii="Times New Roman" w:hAnsi="Times New Roman" w:cs="Times New Roman"/>
+          <w:b/>
+          <w:bCs/>
+          <w:sz w:val="32"/>
+          <w:szCs w:val="32"/>
+        </w:rPr>
+        <w:t>MOSFET</w:t>
+      </w:r>
+    </w:p>
+    <w:p>
+      <w:pPr>
+        <w:jc w:val="both"/>
+        <w:rPr>
+          <w:rFonts w:ascii="Times New Roman" w:hAnsi="Times New Roman" w:cs="Times New Roman"/>
+          <w:sz w:val="28"/>
+          <w:szCs w:val="28"/>
+        </w:rPr>
+      </w:pPr>
+      <w:r>
+        <w:rPr>
+          <w:rFonts w:ascii="Times New Roman" w:hAnsi="Times New Roman" w:cs="Times New Roman"/>
+          <w:sz w:val="28"/>
+          <w:szCs w:val="28"/>
+        </w:rPr>
+        <w:t>This project is using the Power MOSFET IRF540N as the main switch for the 12V LEDs and 12V solenoid locks</w:t>
+      </w:r>
+      <w:r>
+        <w:rPr>
+          <w:rFonts w:ascii="Times New Roman" w:hAnsi="Times New Roman" w:cs="Times New Roman"/>
+          <w:sz w:val="28"/>
+          <w:szCs w:val="28"/>
+        </w:rPr>
+        <w:t>.</w:t>
+      </w:r>
+    </w:p>
+    <w:p>
+      <w:pPr>
+        <w:ind w:firstLine="720"/>
+        <w:rPr>
+          <w:rFonts w:ascii="Times New Roman" w:hAnsi="Times New Roman" w:cs="Times New Roman"/>
+          <w:sz w:val="28"/>
+          <w:szCs w:val="28"/>
+        </w:rPr>
+      </w:pPr>
+      <w:r>
+        <w:rPr>
+          <w:rFonts w:ascii="Times New Roman" w:hAnsi="Times New Roman" w:cs="Times New Roman"/>
+          <w:sz w:val="28"/>
+          <w:szCs w:val="28"/>
+        </w:rPr>
+        <w:t>H</w:t>
+      </w:r>
+      <w:r>
+        <w:rPr>
+          <w:rFonts w:ascii="Times New Roman" w:hAnsi="Times New Roman" w:cs="Times New Roman"/>
+          <w:sz w:val="28"/>
+          <w:szCs w:val="28"/>
+        </w:rPr>
+        <w:t xml:space="preserve">owever, this MOSFET is not ideally designed for switching application, it’s designed for linear </w:t>
+      </w:r>
+      <w:r>
+        <w:rPr>
+          <w:rFonts w:ascii="Times New Roman" w:hAnsi="Times New Roman" w:cs="Times New Roman"/>
+          <w:sz w:val="28"/>
+          <w:szCs w:val="28"/>
+        </w:rPr>
+        <w:t xml:space="preserve">mode operation. </w:t>
+      </w:r>
+    </w:p>
+    <w:p>
+      <w:pPr>
+        <w:ind w:firstLine="720"/>
+        <w:rPr>
+          <w:rFonts w:ascii="Times New Roman" w:hAnsi="Times New Roman" w:cs="Times New Roman"/>
+          <w:sz w:val="28"/>
+          <w:szCs w:val="28"/>
+        </w:rPr>
+      </w:pPr>
+      <w:r>
+        <w:rPr>
+          <w:rFonts w:ascii="Times New Roman" w:hAnsi="Times New Roman" w:cs="Times New Roman"/>
+          <w:sz w:val="28"/>
+          <w:szCs w:val="28"/>
+        </w:rPr>
+        <w:t xml:space="preserve">Currently in the system, it operates in linear mode, but thanks to the high current and high voltage it can endure when applying 5V </w:t>
+      </w:r>
+      <w:proofErr w:type="spellStart"/>
+      <w:r>
+        <w:rPr>
+          <w:rFonts w:ascii="Times New Roman" w:hAnsi="Times New Roman" w:cs="Times New Roman"/>
+          <w:sz w:val="28"/>
+          <w:szCs w:val="28"/>
+        </w:rPr>
+        <w:t>Vgs</w:t>
+      </w:r>
+      <w:proofErr w:type="spellEnd"/>
+      <w:r>
+        <w:rPr>
+          <w:rFonts w:ascii="Times New Roman" w:hAnsi="Times New Roman" w:cs="Times New Roman"/>
+          <w:sz w:val="28"/>
+          <w:szCs w:val="28"/>
+        </w:rPr>
+        <w:t xml:space="preserve">, it behaves like a switch. </w:t>
+      </w:r>
+    </w:p>
+    <w:p>
+      <w:pPr>
+        <w:ind w:firstLine="720"/>
+        <w:rPr>
+          <w:rFonts w:ascii="Times New Roman" w:hAnsi="Times New Roman" w:cs="Times New Roman"/>
+          <w:sz w:val="28"/>
+          <w:szCs w:val="28"/>
+        </w:rPr>
+      </w:pPr>
+      <w:r>
+        <w:rPr>
+          <w:rFonts w:ascii="Times New Roman" w:hAnsi="Times New Roman" w:cs="Times New Roman"/>
+          <w:sz w:val="28"/>
+          <w:szCs w:val="28"/>
+        </w:rPr>
+        <w:t>But obviously this is not optimized</w:t>
+      </w:r>
+      <w:r>
+        <w:rPr>
+          <w:rFonts w:ascii="Times New Roman" w:hAnsi="Times New Roman" w:cs="Times New Roman"/>
+          <w:sz w:val="28"/>
+          <w:szCs w:val="28"/>
+        </w:rPr>
+        <w:t xml:space="preserve"> design. Therefore, for further version of this system (if any), this type of MOSFET </w:t>
+      </w:r>
+      <w:r>
+        <w:rPr>
+          <w:rFonts w:ascii="Times New Roman" w:hAnsi="Times New Roman" w:cs="Times New Roman"/>
+          <w:b/>
+          <w:bCs/>
+          <w:sz w:val="28"/>
+          <w:szCs w:val="28"/>
+        </w:rPr>
+        <w:t>is not recommended</w:t>
+      </w:r>
+      <w:r>
+        <w:rPr>
+          <w:rFonts w:ascii="Times New Roman" w:hAnsi="Times New Roman" w:cs="Times New Roman"/>
+          <w:sz w:val="28"/>
+          <w:szCs w:val="28"/>
+        </w:rPr>
+        <w:t xml:space="preserve">. Switching type MOSFET </w:t>
+      </w:r>
+      <w:r>
+        <w:rPr>
+          <w:rFonts w:ascii="Times New Roman" w:hAnsi="Times New Roman" w:cs="Times New Roman"/>
+          <w:sz w:val="28"/>
+          <w:szCs w:val="28"/>
+        </w:rPr>
+        <w:t>is recommended (i.e.:</w:t>
+      </w:r>
+      <w:r>
+        <w:t xml:space="preserve"> </w:t>
+      </w:r>
+      <w:hyperlink r:id="rId5" w:history="1">
+        <w:r>
+          <w:rPr>
+            <w:rStyle w:val="Hyperlink"/>
+            <w:rFonts w:ascii="Times New Roman" w:hAnsi="Times New Roman" w:cs="Times New Roman"/>
+            <w:sz w:val="28"/>
+            <w:szCs w:val="28"/>
+          </w:rPr>
+          <w:t>AO3400 SOT23-3 N-1CH 5A 30V</w:t>
+        </w:r>
+      </w:hyperlink>
+      <w:r>
+        <w:rPr>
+          <w:rFonts w:ascii="Times New Roman" w:hAnsi="Times New Roman" w:cs="Times New Roman"/>
+          <w:sz w:val="28"/>
+          <w:szCs w:val="28"/>
+        </w:rPr>
+        <w:t>)</w:t>
+      </w:r>
+    </w:p>
+    <w:p>
+      <w:pPr>
+        <w:rPr>
+          <w:rFonts w:ascii="Times New Roman" w:hAnsi="Times New Roman" w:cs="Times New Roman"/>
+          <w:b/>
+          <w:bCs/>
+          <w:sz w:val="32"/>
+          <w:szCs w:val="32"/>
+        </w:rPr>
+      </w:pPr>
+      <w:r>
+        <w:rPr>
+          <w:rFonts w:ascii="Times New Roman" w:hAnsi="Times New Roman" w:cs="Times New Roman"/>
+          <w:b/>
+          <w:bCs/>
+          <w:sz w:val="32"/>
+          <w:szCs w:val="32"/>
+        </w:rPr>
+        <w:t>Buttons and limit switches</w:t>
+      </w:r>
+    </w:p>
+    <w:p>
+      <w:pPr>
+        <w:jc w:val="both"/>
+        <w:rPr>
+          <w:rFonts w:ascii="Times New Roman" w:hAnsi="Times New Roman" w:cs="Times New Roman"/>
+          <w:sz w:val="28"/>
+          <w:szCs w:val="28"/>
+        </w:rPr>
+      </w:pPr>
+      <w:r>
+        <w:rPr>
+          <w:rFonts w:ascii="Times New Roman" w:hAnsi="Times New Roman" w:cs="Times New Roman"/>
+          <w:sz w:val="28"/>
+          <w:szCs w:val="28"/>
+        </w:rPr>
+        <w:t xml:space="preserve">Button and limit switches in the system is read by using ADC converter in order to save GPIO pins. However, there are plenty of noises exist because of the low-profile power supply that could severely impact the ADC read. In order to eliminate these noises, a </w:t>
+      </w:r>
+      <w:hyperlink r:id="rId6" w:history="1">
+        <w:r>
+          <w:rPr>
+            <w:rStyle w:val="Hyperlink"/>
+            <w:rFonts w:ascii="Times New Roman" w:hAnsi="Times New Roman" w:cs="Times New Roman"/>
+            <w:sz w:val="28"/>
+            <w:szCs w:val="28"/>
+          </w:rPr>
+          <w:t>noise filter</w:t>
+        </w:r>
+      </w:hyperlink>
+      <w:r>
+        <w:rPr>
+          <w:rFonts w:ascii="Times New Roman" w:hAnsi="Times New Roman" w:cs="Times New Roman"/>
+          <w:sz w:val="28"/>
+          <w:szCs w:val="28"/>
+        </w:rPr>
+        <w:t xml:space="preserve"> is used as followed:</w:t>
+      </w:r>
+    </w:p>
+    <w:p>
+      <w:pPr>
+        <w:jc w:val="center"/>
+        <w:rPr>
+          <w:rFonts w:ascii="Times New Roman" w:hAnsi="Times New Roman" w:cs="Times New Roman"/>
+          <w:sz w:val="28"/>
+          <w:szCs w:val="28"/>
+        </w:rPr>
+      </w:pPr>
+      <w:r>
+        <w:rPr>
           <w:noProof/>
-          <w:sz w:val="28"/>
-          <w:szCs w:val="28"/>
         </w:rPr>
         <w:drawing>
-          <wp:inline distT="0" distB="0" distL="0" distR="0" wp14:anchorId="3D4D181B" wp14:editId="6EB7189C">
-            <wp:extent cx="4695825" cy="1578821"/>
-            <wp:effectExtent l="0" t="0" r="0" b="2540"/>
-            <wp:docPr id="5" name="Picture 5"/>
+          <wp:inline distT="0" distB="0" distL="0" distR="0" wp14:anchorId="6F321AA0" wp14:editId="32ECC906">
+            <wp:extent cx="2280181" cy="3040242"/>
+            <wp:effectExtent l="952" t="0" r="7303" b="7302"/>
+            <wp:docPr id="2" name="Picture 2"/>
             <wp:cNvGraphicFramePr>
               <a:graphicFrameLocks xmlns:a="http://schemas.openxmlformats.org/drawingml/2006/main" noChangeAspect="1"/>
             </wp:cNvGraphicFramePr>
@@ -146,29 +434,36 @@
               <a:graphicData uri="http://schemas.openxmlformats.org/drawingml/2006/picture">
                 <pic:pic xmlns:pic="http://schemas.openxmlformats.org/drawingml/2006/picture">
                   <pic:nvPicPr>
-                    <pic:cNvPr id="5" name="lcd08.jpg"/>
-                    <pic:cNvPicPr/>
+                    <pic:cNvPr id="0" name="Picture 1"/>
+                    <pic:cNvPicPr>
+                      <a:picLocks noChangeAspect="1" noChangeArrowheads="1"/>
+                    </pic:cNvPicPr>
                   </pic:nvPicPr>
                   <pic:blipFill>
-                    <a:blip r:embed="rId5">
+                    <a:blip r:embed="rId7" cstate="print">
                       <a:extLst>
                         <a:ext uri="{28A0092B-C50C-407E-A947-70E740481C1C}">
                           <a14:useLocalDpi xmlns:a14="http://schemas.microsoft.com/office/drawing/2010/main" val="0"/>
                         </a:ext>
                       </a:extLst>
                     </a:blip>
+                    <a:srcRect/>
                     <a:stretch>
                       <a:fillRect/>
                     </a:stretch>
                   </pic:blipFill>
-                  <pic:spPr>
-                    <a:xfrm>
+                  <pic:spPr bwMode="auto">
+                    <a:xfrm rot="16200000">
                       <a:off x="0" y="0"/>
-                      <a:ext cx="4733963" cy="1591644"/>
+                      <a:ext cx="2288474" cy="3051299"/>
                     </a:xfrm>
                     <a:prstGeom prst="rect">
                       <a:avLst/>
                     </a:prstGeom>
+                    <a:noFill/>
+                    <a:ln>
+                      <a:noFill/>
+                    </a:ln>
                   </pic:spPr>
                 </pic:pic>
               </a:graphicData>
@@ -179,11 +474,7 @@
     </w:p>
     <w:p>
       <w:pPr>
-        <w:pStyle w:val="ListParagraph"/>
-        <w:numPr>
-          <w:ilvl w:val="0"/>
-          <w:numId w:val="3"/>
-        </w:numPr>
+        <w:ind w:firstLine="720"/>
         <w:jc w:val="both"/>
         <w:rPr>
           <w:rFonts w:ascii="Times New Roman" w:hAnsi="Times New Roman" w:cs="Times New Roman"/>
@@ -194,49 +485,33 @@
       <w:r>
         <w:rPr>
           <w:rFonts w:ascii="Times New Roman" w:hAnsi="Times New Roman" w:cs="Times New Roman"/>
-          <w:b/>
-          <w:bCs/>
-          <w:sz w:val="28"/>
-          <w:szCs w:val="28"/>
-          <w:u w:val="single"/>
-        </w:rPr>
-        <w:t>1. Info Locker</w:t>
-      </w:r>
-      <w:r>
-        <w:rPr>
-          <w:rFonts w:ascii="Times New Roman" w:hAnsi="Times New Roman" w:cs="Times New Roman"/>
-          <w:b/>
-          <w:bCs/>
-          <w:sz w:val="28"/>
-          <w:szCs w:val="28"/>
-          <w:u w:val="single"/>
-        </w:rPr>
-        <w:t>:</w:t>
-      </w:r>
-      <w:r>
-        <w:rPr>
-          <w:rFonts w:ascii="Times New Roman" w:hAnsi="Times New Roman" w:cs="Times New Roman"/>
-          <w:sz w:val="28"/>
-          <w:szCs w:val="28"/>
-        </w:rPr>
-        <w:t xml:space="preserve"> </w:t>
-      </w:r>
-      <w:r>
-        <w:rPr>
-          <w:rFonts w:ascii="Times New Roman" w:hAnsi="Times New Roman" w:cs="Times New Roman"/>
-          <w:sz w:val="28"/>
-          <w:szCs w:val="28"/>
-        </w:rPr>
-        <w:t>This allows admin to check locker information, and open any of them.</w:t>
+          <w:sz w:val="28"/>
+          <w:szCs w:val="28"/>
+        </w:rPr>
+        <w:lastRenderedPageBreak/>
+        <w:t xml:space="preserve">This noise filter is connected to the line power to eliminate noises from the line voltage. Therefore, it is </w:t>
+      </w:r>
+      <w:r>
+        <w:rPr>
+          <w:rFonts w:ascii="Times New Roman" w:hAnsi="Times New Roman" w:cs="Times New Roman"/>
+          <w:color w:val="FF0000"/>
+          <w:sz w:val="28"/>
+          <w:szCs w:val="28"/>
+        </w:rPr>
+        <w:t>EXTREMELY DANGEROUS</w:t>
+      </w:r>
+      <w:r>
+        <w:rPr>
+          <w:rFonts w:ascii="Times New Roman" w:hAnsi="Times New Roman" w:cs="Times New Roman"/>
+          <w:sz w:val="28"/>
+          <w:szCs w:val="28"/>
+        </w:rPr>
+        <w:t>, please unplug it before doing any experiments or improvements.</w:t>
       </w:r>
     </w:p>
     <w:p>
       <w:pPr>
-        <w:pStyle w:val="ListParagraph"/>
-        <w:numPr>
-          <w:ilvl w:val="0"/>
-          <w:numId w:val="1"/>
-        </w:numPr>
+        <w:ind w:firstLine="720"/>
         <w:jc w:val="both"/>
         <w:rPr>
           <w:rFonts w:ascii="Times New Roman" w:hAnsi="Times New Roman" w:cs="Times New Roman"/>
@@ -247,174 +522,13 @@
       <w:r>
         <w:rPr>
           <w:rFonts w:ascii="Times New Roman" w:hAnsi="Times New Roman" w:cs="Times New Roman"/>
-          <w:b/>
-          <w:bCs/>
-          <w:sz w:val="28"/>
-          <w:szCs w:val="28"/>
-          <w:u w:val="single"/>
-        </w:rPr>
-        <w:t>2. Modify Database</w:t>
-      </w:r>
-      <w:r>
-        <w:rPr>
-          <w:rFonts w:ascii="Times New Roman" w:hAnsi="Times New Roman" w:cs="Times New Roman"/>
-          <w:b/>
-          <w:bCs/>
-          <w:sz w:val="28"/>
-          <w:szCs w:val="28"/>
-          <w:u w:val="single"/>
-        </w:rPr>
-        <w:t>:</w:t>
-      </w:r>
-      <w:r>
-        <w:rPr>
-          <w:rFonts w:ascii="Times New Roman" w:hAnsi="Times New Roman" w:cs="Times New Roman"/>
-          <w:sz w:val="28"/>
-          <w:szCs w:val="28"/>
-        </w:rPr>
-        <w:t xml:space="preserve"> </w:t>
-      </w:r>
-      <w:r>
-        <w:rPr>
-          <w:rFonts w:ascii="Times New Roman" w:hAnsi="Times New Roman" w:cs="Times New Roman"/>
-          <w:sz w:val="28"/>
-          <w:szCs w:val="28"/>
-        </w:rPr>
-        <w:t>This allows admin to see the system current IP and current username. With it, admin can login to the system using SSH. When logged to the system, admin can modify database or update – upgrade the system.</w:t>
-      </w:r>
-    </w:p>
-    <w:p>
-      <w:pPr>
-        <w:pStyle w:val="ListParagraph"/>
-        <w:numPr>
-          <w:ilvl w:val="0"/>
-          <w:numId w:val="1"/>
-        </w:numPr>
-        <w:jc w:val="both"/>
-        <w:rPr>
-          <w:rFonts w:ascii="Times New Roman" w:hAnsi="Times New Roman" w:cs="Times New Roman"/>
-          <w:sz w:val="28"/>
-          <w:szCs w:val="28"/>
-        </w:rPr>
-      </w:pPr>
-      <w:r>
-        <w:rPr>
-          <w:rFonts w:ascii="Times New Roman" w:hAnsi="Times New Roman" w:cs="Times New Roman"/>
-          <w:b/>
-          <w:bCs/>
-          <w:sz w:val="28"/>
-          <w:szCs w:val="28"/>
-          <w:u w:val="single"/>
-        </w:rPr>
-        <w:t>3. Delete Database</w:t>
-      </w:r>
-      <w:r>
-        <w:rPr>
-          <w:rFonts w:ascii="Times New Roman" w:hAnsi="Times New Roman" w:cs="Times New Roman"/>
-          <w:b/>
-          <w:bCs/>
-          <w:sz w:val="28"/>
-          <w:szCs w:val="28"/>
-          <w:u w:val="single"/>
-        </w:rPr>
-        <w:t>:</w:t>
-      </w:r>
-      <w:r>
-        <w:rPr>
-          <w:rFonts w:ascii="Times New Roman" w:hAnsi="Times New Roman" w:cs="Times New Roman"/>
-          <w:sz w:val="28"/>
-          <w:szCs w:val="28"/>
-        </w:rPr>
-        <w:t xml:space="preserve"> </w:t>
-      </w:r>
-      <w:r>
-        <w:rPr>
-          <w:rFonts w:ascii="Times New Roman" w:hAnsi="Times New Roman" w:cs="Times New Roman"/>
-          <w:sz w:val="28"/>
-          <w:szCs w:val="28"/>
-        </w:rPr>
-        <w:t xml:space="preserve">This allows admin to delete database completely without having to login to the system </w:t>
-      </w:r>
-      <w:r>
-        <w:rPr>
-          <w:rFonts w:ascii="Times New Roman" w:hAnsi="Times New Roman" w:cs="Times New Roman"/>
-          <w:sz w:val="28"/>
-          <w:szCs w:val="28"/>
-        </w:rPr>
-        <w:t xml:space="preserve">using SSH. </w:t>
-      </w:r>
-      <w:r>
-        <w:rPr>
-          <w:rFonts w:ascii="Times New Roman" w:hAnsi="Times New Roman" w:cs="Times New Roman"/>
-          <w:b/>
-          <w:bCs/>
-          <w:sz w:val="28"/>
-          <w:szCs w:val="28"/>
-        </w:rPr>
-        <w:t xml:space="preserve">Caution: </w:t>
-      </w:r>
-      <w:r>
-        <w:rPr>
-          <w:rFonts w:ascii="Times New Roman" w:hAnsi="Times New Roman" w:cs="Times New Roman"/>
-          <w:sz w:val="28"/>
-          <w:szCs w:val="28"/>
-        </w:rPr>
-        <w:t>This is irreversible!</w:t>
-      </w:r>
-    </w:p>
-    <w:p>
-      <w:pPr>
-        <w:jc w:val="both"/>
-        <w:rPr>
-          <w:rFonts w:ascii="Times New Roman" w:hAnsi="Times New Roman" w:cs="Times New Roman"/>
-          <w:sz w:val="28"/>
-          <w:szCs w:val="28"/>
-        </w:rPr>
-      </w:pPr>
-      <w:r>
-        <w:rPr>
-          <w:rFonts w:ascii="Times New Roman" w:hAnsi="Times New Roman" w:cs="Times New Roman"/>
-          <w:b/>
-          <w:bCs/>
-          <w:sz w:val="32"/>
-          <w:szCs w:val="32"/>
-        </w:rPr>
-        <w:t>Database</w:t>
+          <w:sz w:val="28"/>
+          <w:szCs w:val="28"/>
+        </w:rPr>
+        <w:t xml:space="preserve">For the sake of simple of this current version, all limit switches are behaving the same, but in the future, because we are using ADC, 10 or 20 switches can be </w:t>
       </w:r>
       <w:bookmarkStart w:id="0" w:name="_GoBack"/>
       <w:bookmarkEnd w:id="0"/>
-    </w:p>
-    <w:p>
-      <w:pPr>
-        <w:jc w:val="both"/>
-        <w:rPr>
-          <w:rFonts w:ascii="Times New Roman" w:hAnsi="Times New Roman" w:cs="Times New Roman"/>
-          <w:sz w:val="28"/>
-          <w:szCs w:val="28"/>
-        </w:rPr>
-      </w:pPr>
-    </w:p>
-    <w:p>
-      <w:pPr>
-        <w:pStyle w:val="ListParagraph"/>
-        <w:jc w:val="both"/>
-        <w:rPr>
-          <w:rFonts w:ascii="Times New Roman" w:hAnsi="Times New Roman" w:cs="Times New Roman"/>
-          <w:sz w:val="28"/>
-          <w:szCs w:val="28"/>
-        </w:rPr>
-      </w:pPr>
-    </w:p>
-    <w:p>
-      <w:pPr>
-        <w:pStyle w:val="ListParagraph"/>
-        <w:jc w:val="both"/>
-        <w:rPr>
-          <w:rFonts w:ascii="Times New Roman" w:hAnsi="Times New Roman" w:cs="Times New Roman"/>
-          <w:sz w:val="28"/>
-          <w:szCs w:val="28"/>
-        </w:rPr>
-      </w:pPr>
     </w:p>
     <w:sectPr>
       <w:pgSz w:w="12240" w:h="15840"/>

</xml_diff>

<commit_message>
update links for readme and markdown for hardware documentation
</commit_message>
<xml_diff>
--- a/docs/Hardware-Documentation.docx
+++ b/docs/Hardware-Documentation.docx
@@ -69,34 +69,39 @@
         </w:rPr>
         <w:t xml:space="preserve">on </w:t>
       </w:r>
-      <w:proofErr w:type="spellStart"/>
-      <w:r>
-        <w:rPr>
-          <w:rFonts w:ascii="Times New Roman" w:hAnsi="Times New Roman" w:cs="Times New Roman"/>
-          <w:sz w:val="28"/>
-          <w:szCs w:val="28"/>
-        </w:rPr>
-        <w:t>pcb</w:t>
-      </w:r>
-      <w:proofErr w:type="spellEnd"/>
-      <w:r>
-        <w:rPr>
-          <w:rFonts w:ascii="Times New Roman" w:hAnsi="Times New Roman" w:cs="Times New Roman"/>
-          <w:sz w:val="28"/>
-          <w:szCs w:val="28"/>
-        </w:rPr>
-        <w:t xml:space="preserve"> folder on </w:t>
-      </w:r>
-      <w:proofErr w:type="spellStart"/>
-      <w:r>
-        <w:rPr>
-          <w:rFonts w:ascii="Times New Roman" w:hAnsi="Times New Roman" w:cs="Times New Roman"/>
-          <w:sz w:val="28"/>
-          <w:szCs w:val="28"/>
-        </w:rPr>
-        <w:t>github</w:t>
-      </w:r>
-      <w:proofErr w:type="spellEnd"/>
+      <w:hyperlink r:id="rId6" w:history="1">
+        <w:proofErr w:type="spellStart"/>
+        <w:r>
+          <w:rPr>
+            <w:rStyle w:val="Hyperlink"/>
+            <w:rFonts w:ascii="Times New Roman" w:hAnsi="Times New Roman" w:cs="Times New Roman"/>
+            <w:sz w:val="28"/>
+            <w:szCs w:val="28"/>
+          </w:rPr>
+          <w:t>pcb</w:t>
+        </w:r>
+        <w:proofErr w:type="spellEnd"/>
+        <w:r>
+          <w:rPr>
+            <w:rStyle w:val="Hyperlink"/>
+            <w:rFonts w:ascii="Times New Roman" w:hAnsi="Times New Roman" w:cs="Times New Roman"/>
+            <w:sz w:val="28"/>
+            <w:szCs w:val="28"/>
+          </w:rPr>
+          <w:t xml:space="preserve"> folder on </w:t>
+        </w:r>
+        <w:proofErr w:type="spellStart"/>
+        <w:r>
+          <w:rPr>
+            <w:rStyle w:val="Hyperlink"/>
+            <w:rFonts w:ascii="Times New Roman" w:hAnsi="Times New Roman" w:cs="Times New Roman"/>
+            <w:sz w:val="28"/>
+            <w:szCs w:val="28"/>
+          </w:rPr>
+          <w:t>github</w:t>
+        </w:r>
+        <w:proofErr w:type="spellEnd"/>
+      </w:hyperlink>
     </w:p>
     <w:p>
       <w:pPr>
@@ -113,7 +118,26 @@
           <w:sz w:val="28"/>
           <w:szCs w:val="28"/>
         </w:rPr>
-        <w:t>Detailed explanation can be found on my undergraduate thesis report (in</w:t>
+        <w:t xml:space="preserve">Detailed explanation can be found on my </w:t>
+      </w:r>
+      <w:hyperlink r:id="rId7" w:history="1">
+        <w:r>
+          <w:rPr>
+            <w:rStyle w:val="Hyperlink"/>
+            <w:rFonts w:ascii="Times New Roman" w:hAnsi="Times New Roman" w:cs="Times New Roman"/>
+            <w:sz w:val="28"/>
+            <w:szCs w:val="28"/>
+          </w:rPr>
+          <w:t>undergraduate thesis report</w:t>
+        </w:r>
+      </w:hyperlink>
+      <w:r>
+        <w:rPr>
+          <w:rFonts w:ascii="Times New Roman" w:hAnsi="Times New Roman" w:cs="Times New Roman"/>
+          <w:sz w:val="28"/>
+          <w:szCs w:val="28"/>
+        </w:rPr>
+        <w:t xml:space="preserve"> (in</w:t>
       </w:r>
       <w:r>
         <w:rPr>
@@ -159,6 +183,8 @@
         </w:rPr>
         <w:t>.</w:t>
       </w:r>
+      <w:bookmarkStart w:id="0" w:name="_GoBack"/>
+      <w:bookmarkEnd w:id="0"/>
     </w:p>
     <w:p>
       <w:pPr>
@@ -323,7 +349,7 @@
       <w:r>
         <w:t xml:space="preserve"> </w:t>
       </w:r>
-      <w:hyperlink r:id="rId5" w:history="1">
+      <w:hyperlink r:id="rId8" w:history="1">
         <w:r>
           <w:rPr>
             <w:rStyle w:val="Hyperlink"/>
@@ -395,17 +421,7 @@
           <w:sz w:val="28"/>
           <w:szCs w:val="28"/>
         </w:rPr>
-        <w:t>using ADC converter in order to save GPIO pins. However, there are plenty of noises exist because of the low-profile power supply that could severely impa</w:t>
-      </w:r>
-      <w:bookmarkStart w:id="0" w:name="_GoBack"/>
-      <w:bookmarkEnd w:id="0"/>
-      <w:r>
-        <w:rPr>
-          <w:rFonts w:ascii="Times New Roman" w:hAnsi="Times New Roman" w:cs="Times New Roman"/>
-          <w:sz w:val="28"/>
-          <w:szCs w:val="28"/>
-        </w:rPr>
-        <w:t xml:space="preserve">ct the ADC read. </w:t>
+        <w:t xml:space="preserve">using ADC converter in order to save GPIO pins. However, there are plenty of noises exist because of the low-profile power supply that could severely impact the ADC read. </w:t>
       </w:r>
       <w:r>
         <w:rPr>
@@ -1616,4 +1632,16 @@
     </a:ext>
   </a:extLst>
 </a:theme>
+</file>
+
+<file path=customXml/item1.xml><?xml version="1.0" encoding="utf-8"?>
+<b:Sources xmlns:b="http://schemas.openxmlformats.org/officeDocument/2006/bibliography" xmlns="http://schemas.openxmlformats.org/officeDocument/2006/bibliography" SelectedStyle="\APASixthEditionOfficeOnline.xsl" StyleName="APA" Version="6"/>
+</file>
+
+<file path=customXml/itemProps1.xml><?xml version="1.0" encoding="utf-8"?>
+<ds:datastoreItem xmlns:ds="http://schemas.openxmlformats.org/officeDocument/2006/customXml" ds:itemID="{2A75CAD7-F401-4253-9622-E302D7725254}">
+  <ds:schemaRefs>
+    <ds:schemaRef ds:uri="http://schemas.openxmlformats.org/officeDocument/2006/bibliography"/>
+  </ds:schemaRefs>
+</ds:datastoreItem>
 </file>
</xml_diff>

<commit_message>
update hardware documentation and change yes no default
</commit_message>
<xml_diff>
--- a/docs/Hardware-Documentation.docx
+++ b/docs/Hardware-Documentation.docx
@@ -42,7 +42,7 @@
           <w:sz w:val="32"/>
           <w:szCs w:val="32"/>
         </w:rPr>
-        <w:t>SOURCE FILES AND EXPLAINATION</w:t>
+        <w:t>SOURCE FILES AND EXPLANATION</w:t>
       </w:r>
     </w:p>
     <w:p>
@@ -183,9 +183,47 @@
         </w:rPr>
         <w:t>.</w:t>
       </w:r>
+    </w:p>
+    <w:p>
+      <w:pPr>
+        <w:rPr>
+          <w:rFonts w:ascii="Times New Roman" w:hAnsi="Times New Roman" w:cs="Times New Roman"/>
+          <w:b/>
+          <w:bCs/>
+          <w:sz w:val="32"/>
+          <w:szCs w:val="32"/>
+        </w:rPr>
+      </w:pPr>
+      <w:r>
+        <w:rPr>
+          <w:rFonts w:ascii="Times New Roman" w:hAnsi="Times New Roman" w:cs="Times New Roman"/>
+          <w:b/>
+          <w:bCs/>
+          <w:sz w:val="32"/>
+          <w:szCs w:val="32"/>
+        </w:rPr>
+        <w:t>OPTO</w:t>
+      </w:r>
+    </w:p>
+    <w:p>
+      <w:pPr>
+        <w:rPr>
+          <w:rFonts w:ascii="Times New Roman" w:hAnsi="Times New Roman" w:cs="Times New Roman"/>
+          <w:sz w:val="28"/>
+          <w:szCs w:val="28"/>
+        </w:rPr>
+      </w:pPr>
       <w:bookmarkStart w:id="0" w:name="_GoBack"/>
-      <w:bookmarkEnd w:id="0"/>
+      <w:r>
+        <w:rPr>
+          <w:rFonts w:ascii="Times New Roman" w:hAnsi="Times New Roman" w:cs="Times New Roman"/>
+          <w:sz w:val="28"/>
+          <w:szCs w:val="28"/>
+        </w:rPr>
+        <w:t>After a long time using (6 months – 2 years), the electric locks may start to be warmed when working. If that happens, change the OPTO will solve the problem since the IR LEDs inside the OPTO are aging and cause the FET to not working properly.</w:t>
+      </w:r>
     </w:p>
+    <w:bookmarkEnd w:id="0"/>
     <w:p>
       <w:pPr>
         <w:rPr>
@@ -517,7 +555,7 @@
     </w:p>
     <w:sectPr>
       <w:pgSz w:w="12240" w:h="15840"/>
-      <w:pgMar w:top="1080" w:right="1440" w:bottom="900" w:left="1440" w:header="720" w:footer="720" w:gutter="0"/>
+      <w:pgMar w:top="630" w:right="1440" w:bottom="630" w:left="1440" w:header="720" w:footer="720" w:gutter="0"/>
       <w:cols w:space="720"/>
       <w:docGrid w:linePitch="360"/>
     </w:sectPr>
@@ -1639,7 +1677,7 @@
 </file>
 
 <file path=customXml/itemProps1.xml><?xml version="1.0" encoding="utf-8"?>
-<ds:datastoreItem xmlns:ds="http://schemas.openxmlformats.org/officeDocument/2006/customXml" ds:itemID="{2A75CAD7-F401-4253-9622-E302D7725254}">
+<ds:datastoreItem xmlns:ds="http://schemas.openxmlformats.org/officeDocument/2006/customXml" ds:itemID="{57A2E28D-AF33-447E-ADB5-DB3B17FF00D1}">
   <ds:schemaRefs>
     <ds:schemaRef ds:uri="http://schemas.openxmlformats.org/officeDocument/2006/bibliography"/>
   </ds:schemaRefs>

</xml_diff>